<commit_message>
Ajout de l'exo5 + correction de quelques mots + redisposition texte/image
</commit_message>
<xml_diff>
--- a/compte-rendu_BENEDETTI-DAVID-JABRE.docx
+++ b/compte-rendu_BENEDETTI-DAVID-JABRE.docx
@@ -643,6 +643,7 @@
         <w:rPr>
           <w:lang w:val="fr-FR"/>
         </w:rPr>
+        <w:lastRenderedPageBreak/>
         <w:t>Le premier choix correspond à lancer le programme (</w:t>
       </w:r>
       <w:r>
@@ -1417,6 +1418,7 @@
           <w:u w:val="single"/>
           <w:lang w:val="fr-FR"/>
         </w:rPr>
+        <w:lastRenderedPageBreak/>
         <w:t>Exercices</w:t>
       </w:r>
     </w:p>
@@ -1551,6 +1553,15 @@
           <w:lang w:val="fr-FR"/>
         </w:rPr>
       </w:pPr>
+    </w:p>
+    <w:p>
+      <w:pPr>
+        <w:jc w:val="both"/>
+        <w:rPr>
+          <w:rFonts w:cstheme="minorHAnsi"/>
+          <w:lang w:val="fr-FR"/>
+        </w:rPr>
+      </w:pPr>
       <w:r>
         <w:rPr>
           <w:rFonts w:cstheme="minorHAnsi"/>
@@ -1648,6 +1659,15 @@
           <w:lang w:val="fr-FR"/>
         </w:rPr>
       </w:pPr>
+    </w:p>
+    <w:p>
+      <w:pPr>
+        <w:jc w:val="both"/>
+        <w:rPr>
+          <w:rFonts w:cstheme="minorHAnsi"/>
+          <w:lang w:val="fr-FR"/>
+        </w:rPr>
+      </w:pPr>
       <w:r>
         <w:rPr>
           <w:rFonts w:cstheme="minorHAnsi"/>
@@ -1759,6 +1779,7 @@
           <w:rFonts w:cstheme="minorHAnsi"/>
           <w:lang w:val="fr-FR"/>
         </w:rPr>
+        <w:lastRenderedPageBreak/>
         <w:t xml:space="preserve">Ensuite, nous arrivons à la ligne centrale si </w:t>
       </w:r>
       <w:r>
@@ -1837,6 +1858,15 @@
           <w:lang w:val="fr-FR"/>
         </w:rPr>
       </w:pPr>
+    </w:p>
+    <w:p>
+      <w:pPr>
+        <w:jc w:val="both"/>
+        <w:rPr>
+          <w:rFonts w:cstheme="minorHAnsi"/>
+          <w:lang w:val="fr-FR"/>
+        </w:rPr>
+      </w:pPr>
       <w:r>
         <w:rPr>
           <w:rFonts w:cstheme="minorHAnsi"/>
@@ -2084,11 +2114,21 @@
           <w:lang w:val="fr-FR"/>
         </w:rPr>
       </w:pPr>
-      <w:r>
-        <w:rPr>
-          <w:rFonts w:cstheme="minorHAnsi"/>
-          <w:lang w:val="fr-FR"/>
-        </w:rPr>
+    </w:p>
+    <w:p>
+      <w:pPr>
+        <w:jc w:val="both"/>
+        <w:rPr>
+          <w:rFonts w:cstheme="minorHAnsi"/>
+          <w:lang w:val="fr-FR"/>
+        </w:rPr>
+      </w:pPr>
+      <w:r>
+        <w:rPr>
+          <w:rFonts w:cstheme="minorHAnsi"/>
+          <w:lang w:val="fr-FR"/>
+        </w:rPr>
+        <w:lastRenderedPageBreak/>
         <w:t>Pour le cas du nombre, plus d’instructions sont nécessaires. Tout d’abord, nous devons extraire chaque chiffre.</w:t>
       </w:r>
     </w:p>
@@ -2151,6 +2191,15 @@
           <w:lang w:val="fr-FR"/>
         </w:rPr>
       </w:pPr>
+    </w:p>
+    <w:p>
+      <w:pPr>
+        <w:jc w:val="both"/>
+        <w:rPr>
+          <w:rFonts w:cstheme="minorHAnsi"/>
+          <w:lang w:val="fr-FR"/>
+        </w:rPr>
+      </w:pPr>
       <w:r>
         <w:rPr>
           <w:rFonts w:cstheme="minorHAnsi"/>
@@ -2234,6 +2283,15 @@
           <w:lang w:val="fr-FR"/>
         </w:rPr>
       </w:pPr>
+    </w:p>
+    <w:p>
+      <w:pPr>
+        <w:jc w:val="both"/>
+        <w:rPr>
+          <w:rFonts w:cstheme="minorHAnsi"/>
+          <w:lang w:val="fr-FR"/>
+        </w:rPr>
+      </w:pPr>
       <w:r>
         <w:rPr>
           <w:rFonts w:cstheme="minorHAnsi"/>
@@ -2376,93 +2434,427 @@
     </w:p>
     <w:p>
       <w:pPr>
-        <w:jc w:val="both"/>
-        <w:rPr>
-          <w:rFonts w:cstheme="minorHAnsi"/>
-          <w:lang w:val="fr-FR"/>
-        </w:rPr>
-      </w:pPr>
-    </w:p>
-    <w:p>
-      <w:pPr>
-        <w:jc w:val="both"/>
-        <w:rPr>
-          <w:rFonts w:cstheme="minorHAnsi"/>
-          <w:lang w:val="fr-FR"/>
-        </w:rPr>
-      </w:pPr>
-    </w:p>
-    <w:p>
-      <w:pPr>
-        <w:jc w:val="both"/>
-        <w:rPr>
-          <w:rFonts w:cstheme="minorHAnsi"/>
-          <w:lang w:val="fr-FR"/>
-        </w:rPr>
-      </w:pPr>
-    </w:p>
-    <w:p>
-      <w:pPr>
-        <w:jc w:val="both"/>
-        <w:rPr>
-          <w:rFonts w:cstheme="minorHAnsi"/>
-          <w:lang w:val="fr-FR"/>
-        </w:rPr>
-      </w:pPr>
-    </w:p>
-    <w:p>
-      <w:pPr>
-        <w:jc w:val="both"/>
-        <w:rPr>
-          <w:rFonts w:cstheme="minorHAnsi"/>
-          <w:lang w:val="fr-FR"/>
-        </w:rPr>
-      </w:pPr>
-    </w:p>
-    <w:p>
-      <w:pPr>
-        <w:jc w:val="both"/>
-        <w:rPr>
-          <w:rFonts w:cstheme="minorHAnsi"/>
-          <w:lang w:val="fr-FR"/>
-        </w:rPr>
-      </w:pPr>
-    </w:p>
-    <w:p>
-      <w:pPr>
-        <w:jc w:val="both"/>
-        <w:rPr>
-          <w:rFonts w:cstheme="minorHAnsi"/>
-          <w:lang w:val="fr-FR"/>
-        </w:rPr>
-      </w:pPr>
-    </w:p>
-    <w:p>
-      <w:pPr>
-        <w:jc w:val="both"/>
-        <w:rPr>
-          <w:rFonts w:cstheme="minorHAnsi"/>
-          <w:lang w:val="fr-FR"/>
-        </w:rPr>
-      </w:pPr>
-    </w:p>
-    <w:p>
-      <w:pPr>
-        <w:jc w:val="both"/>
-        <w:rPr>
-          <w:rFonts w:cstheme="minorHAnsi"/>
-          <w:lang w:val="fr-FR"/>
-        </w:rPr>
-      </w:pPr>
-    </w:p>
-    <w:p>
-      <w:pPr>
-        <w:jc w:val="both"/>
-        <w:rPr>
-          <w:rFonts w:cstheme="minorHAnsi"/>
-          <w:lang w:val="fr-FR"/>
-        </w:rPr>
-      </w:pPr>
+        <w:pStyle w:val="ListParagraph"/>
+        <w:numPr>
+          <w:ilvl w:val="0"/>
+          <w:numId w:val="13"/>
+        </w:numPr>
+        <w:jc w:val="both"/>
+        <w:rPr>
+          <w:rFonts w:cstheme="minorHAnsi"/>
+          <w:b/>
+          <w:bCs/>
+          <w:color w:val="0070C0"/>
+          <w:sz w:val="28"/>
+          <w:szCs w:val="28"/>
+          <w:u w:val="single"/>
+          <w:lang w:val="fr-FR"/>
+        </w:rPr>
+      </w:pPr>
+      <w:r>
+        <w:rPr>
+          <w:rFonts w:cstheme="minorHAnsi"/>
+          <w:b/>
+          <w:bCs/>
+          <w:color w:val="0070C0"/>
+          <w:sz w:val="28"/>
+          <w:szCs w:val="28"/>
+          <w:u w:val="single"/>
+          <w:lang w:val="fr-FR"/>
+        </w:rPr>
+        <w:t xml:space="preserve">Exercice </w:t>
+      </w:r>
+      <w:r>
+        <w:rPr>
+          <w:rFonts w:cstheme="minorHAnsi"/>
+          <w:b/>
+          <w:bCs/>
+          <w:color w:val="0070C0"/>
+          <w:sz w:val="28"/>
+          <w:szCs w:val="28"/>
+          <w:u w:val="single"/>
+          <w:lang w:val="fr-FR"/>
+        </w:rPr>
+        <w:t>5</w:t>
+      </w:r>
+    </w:p>
+    <w:p>
+      <w:pPr>
+        <w:jc w:val="both"/>
+        <w:rPr>
+          <w:rFonts w:cstheme="minorHAnsi"/>
+          <w:lang w:val="fr-FR"/>
+        </w:rPr>
+      </w:pPr>
+      <w:r>
+        <w:rPr>
+          <w:rFonts w:cstheme="minorHAnsi"/>
+          <w:lang w:val="fr-FR"/>
+        </w:rPr>
+        <w:t xml:space="preserve">Le programme commence par demander toutes les informations nécessaires concernant le commercial. Nous avons donc une grande partie du code composée de vérifications de saisie. </w:t>
+      </w:r>
+    </w:p>
+    <w:p>
+      <w:pPr>
+        <w:jc w:val="both"/>
+        <w:rPr>
+          <w:rFonts w:cstheme="minorHAnsi"/>
+          <w:lang w:val="fr-FR"/>
+        </w:rPr>
+      </w:pPr>
+      <w:r>
+        <w:rPr>
+          <w:rFonts w:cstheme="minorHAnsi"/>
+          <w:lang w:val="fr-FR"/>
+        </w:rPr>
+        <w:t xml:space="preserve">Une petite variation à lieu, si le commercial travaille à l’étranger avec </w:t>
+      </w:r>
+      <w:proofErr w:type="gramStart"/>
+      <w:r>
+        <w:rPr>
+          <w:rFonts w:cstheme="minorHAnsi"/>
+          <w:lang w:val="fr-FR"/>
+        </w:rPr>
+        <w:t xml:space="preserve">le </w:t>
+      </w:r>
+      <w:r>
+        <w:rPr>
+          <w:rFonts w:ascii="Consolas" w:hAnsi="Consolas" w:cstheme="minorHAnsi"/>
+          <w:i/>
+          <w:iCs/>
+          <w:lang w:val="fr-FR"/>
+        </w:rPr>
+        <w:t>if</w:t>
+      </w:r>
+      <w:proofErr w:type="gramEnd"/>
+      <w:r>
+        <w:rPr>
+          <w:rFonts w:ascii="Consolas" w:hAnsi="Consolas" w:cstheme="minorHAnsi"/>
+          <w:i/>
+          <w:iCs/>
+          <w:lang w:val="fr-FR"/>
+        </w:rPr>
+        <w:t xml:space="preserve"> </w:t>
+      </w:r>
+      <w:r>
+        <w:rPr>
+          <w:rFonts w:ascii="Consolas" w:hAnsi="Consolas" w:cstheme="minorHAnsi"/>
+          <w:i/>
+          <w:iCs/>
+          <w:lang w:val="fr-FR"/>
+        </w:rPr>
+        <w:t>(</w:t>
+      </w:r>
+      <w:proofErr w:type="spellStart"/>
+      <w:r>
+        <w:rPr>
+          <w:rFonts w:ascii="Consolas" w:hAnsi="Consolas" w:cstheme="minorHAnsi"/>
+          <w:i/>
+          <w:iCs/>
+          <w:lang w:val="fr-FR"/>
+        </w:rPr>
+        <w:t>abroad</w:t>
+      </w:r>
+      <w:proofErr w:type="spellEnd"/>
+      <w:r>
+        <w:rPr>
+          <w:rFonts w:ascii="Consolas" w:hAnsi="Consolas" w:cstheme="minorHAnsi"/>
+          <w:i/>
+          <w:iCs/>
+          <w:lang w:val="fr-FR"/>
+        </w:rPr>
+        <w:t>)</w:t>
+      </w:r>
+      <w:r>
+        <w:rPr>
+          <w:rFonts w:cstheme="minorHAnsi"/>
+          <w:lang w:val="fr-FR"/>
+        </w:rPr>
+        <w:t>. Si cette condition est vraie, une nouvelle saisie est demandée, pour le nombre de jours passés à l’étranger.</w:t>
+      </w:r>
+    </w:p>
+    <w:p>
+      <w:pPr>
+        <w:jc w:val="both"/>
+        <w:rPr>
+          <w:rFonts w:cstheme="minorHAnsi"/>
+          <w:lang w:val="fr-FR"/>
+        </w:rPr>
+      </w:pPr>
+      <w:r>
+        <w:rPr>
+          <w:rFonts w:cstheme="minorHAnsi"/>
+          <w:lang w:val="fr-FR"/>
+        </w:rPr>
+        <w:t>Vient ensuite les différents calculs :</w:t>
+      </w:r>
+    </w:p>
+    <w:p>
+      <w:pPr>
+        <w:pStyle w:val="ListParagraph"/>
+        <w:numPr>
+          <w:ilvl w:val="0"/>
+          <w:numId w:val="14"/>
+        </w:numPr>
+        <w:jc w:val="both"/>
+        <w:rPr>
+          <w:rFonts w:cstheme="minorHAnsi"/>
+          <w:lang w:val="fr-FR"/>
+        </w:rPr>
+      </w:pPr>
+      <w:r>
+        <w:rPr>
+          <w:rFonts w:cstheme="minorHAnsi"/>
+          <w:lang w:val="fr-FR"/>
+        </w:rPr>
+        <w:lastRenderedPageBreak/>
+        <w:t>Pour la commission sur le CA :</w:t>
+      </w:r>
+    </w:p>
+    <w:p>
+      <w:pPr>
+        <w:pStyle w:val="ListParagraph"/>
+        <w:jc w:val="both"/>
+        <w:rPr>
+          <w:rFonts w:cstheme="minorHAnsi"/>
+          <w:lang w:val="fr-FR"/>
+        </w:rPr>
+      </w:pPr>
+      <w:r>
+        <w:rPr>
+          <w:rFonts w:cstheme="minorHAnsi"/>
+          <w:lang w:val="fr-FR"/>
+        </w:rPr>
+        <w:drawing>
+          <wp:inline distT="0" distB="0" distL="0" distR="0" wp14:anchorId="37A52146" wp14:editId="54FA3E3D">
+            <wp:extent cx="3267531" cy="2181529"/>
+            <wp:effectExtent l="0" t="0" r="9525" b="9525"/>
+            <wp:docPr id="22" name="Picture 22" descr="Text&#10;&#10;Description automatically generated"/>
+            <wp:cNvGraphicFramePr>
+              <a:graphicFrameLocks xmlns:a="http://schemas.openxmlformats.org/drawingml/2006/main" noChangeAspect="1"/>
+            </wp:cNvGraphicFramePr>
+            <a:graphic xmlns:a="http://schemas.openxmlformats.org/drawingml/2006/main">
+              <a:graphicData uri="http://schemas.openxmlformats.org/drawingml/2006/picture">
+                <pic:pic xmlns:pic="http://schemas.openxmlformats.org/drawingml/2006/picture">
+                  <pic:nvPicPr>
+                    <pic:cNvPr id="22" name="Picture 22" descr="Text&#10;&#10;Description automatically generated"/>
+                    <pic:cNvPicPr/>
+                  </pic:nvPicPr>
+                  <pic:blipFill>
+                    <a:blip r:embed="rId19"/>
+                    <a:stretch>
+                      <a:fillRect/>
+                    </a:stretch>
+                  </pic:blipFill>
+                  <pic:spPr>
+                    <a:xfrm>
+                      <a:off x="0" y="0"/>
+                      <a:ext cx="3267531" cy="2181529"/>
+                    </a:xfrm>
+                    <a:prstGeom prst="rect">
+                      <a:avLst/>
+                    </a:prstGeom>
+                  </pic:spPr>
+                </pic:pic>
+              </a:graphicData>
+            </a:graphic>
+          </wp:inline>
+        </w:drawing>
+      </w:r>
+    </w:p>
+    <w:p>
+      <w:pPr>
+        <w:jc w:val="both"/>
+        <w:rPr>
+          <w:rFonts w:cstheme="minorHAnsi"/>
+          <w:lang w:val="fr-FR"/>
+        </w:rPr>
+      </w:pPr>
+    </w:p>
+    <w:p>
+      <w:pPr>
+        <w:pStyle w:val="ListParagraph"/>
+        <w:numPr>
+          <w:ilvl w:val="0"/>
+          <w:numId w:val="14"/>
+        </w:numPr>
+        <w:jc w:val="both"/>
+        <w:rPr>
+          <w:rFonts w:cstheme="minorHAnsi"/>
+          <w:lang w:val="fr-FR"/>
+        </w:rPr>
+      </w:pPr>
+      <w:r>
+        <w:rPr>
+          <w:rFonts w:cstheme="minorHAnsi"/>
+          <w:lang w:val="fr-FR"/>
+        </w:rPr>
+        <w:t>Pour l’indemnité de déplacement :</w:t>
+      </w:r>
+    </w:p>
+    <w:p>
+      <w:pPr>
+        <w:pStyle w:val="ListParagraph"/>
+        <w:jc w:val="both"/>
+        <w:rPr>
+          <w:rFonts w:cstheme="minorHAnsi"/>
+          <w:lang w:val="fr-FR"/>
+        </w:rPr>
+      </w:pPr>
+      <w:r>
+        <w:rPr>
+          <w:rFonts w:cstheme="minorHAnsi"/>
+          <w:lang w:val="fr-FR"/>
+        </w:rPr>
+        <w:drawing>
+          <wp:inline distT="0" distB="0" distL="0" distR="0" wp14:anchorId="1AF07814" wp14:editId="163B4653">
+            <wp:extent cx="3658111" cy="1457528"/>
+            <wp:effectExtent l="0" t="0" r="0" b="0"/>
+            <wp:docPr id="23" name="Picture 23" descr="Text&#10;&#10;Description automatically generated"/>
+            <wp:cNvGraphicFramePr>
+              <a:graphicFrameLocks xmlns:a="http://schemas.openxmlformats.org/drawingml/2006/main" noChangeAspect="1"/>
+            </wp:cNvGraphicFramePr>
+            <a:graphic xmlns:a="http://schemas.openxmlformats.org/drawingml/2006/main">
+              <a:graphicData uri="http://schemas.openxmlformats.org/drawingml/2006/picture">
+                <pic:pic xmlns:pic="http://schemas.openxmlformats.org/drawingml/2006/picture">
+                  <pic:nvPicPr>
+                    <pic:cNvPr id="23" name="Picture 23" descr="Text&#10;&#10;Description automatically generated"/>
+                    <pic:cNvPicPr/>
+                  </pic:nvPicPr>
+                  <pic:blipFill>
+                    <a:blip r:embed="rId20"/>
+                    <a:stretch>
+                      <a:fillRect/>
+                    </a:stretch>
+                  </pic:blipFill>
+                  <pic:spPr>
+                    <a:xfrm>
+                      <a:off x="0" y="0"/>
+                      <a:ext cx="3658111" cy="1457528"/>
+                    </a:xfrm>
+                    <a:prstGeom prst="rect">
+                      <a:avLst/>
+                    </a:prstGeom>
+                  </pic:spPr>
+                </pic:pic>
+              </a:graphicData>
+            </a:graphic>
+          </wp:inline>
+        </w:drawing>
+      </w:r>
+    </w:p>
+    <w:p>
+      <w:pPr>
+        <w:jc w:val="both"/>
+        <w:rPr>
+          <w:rFonts w:cstheme="minorHAnsi"/>
+          <w:lang w:val="fr-FR"/>
+        </w:rPr>
+      </w:pPr>
+    </w:p>
+    <w:p>
+      <w:pPr>
+        <w:pStyle w:val="ListParagraph"/>
+        <w:numPr>
+          <w:ilvl w:val="0"/>
+          <w:numId w:val="14"/>
+        </w:numPr>
+        <w:jc w:val="both"/>
+        <w:rPr>
+          <w:rFonts w:cstheme="minorHAnsi"/>
+          <w:lang w:val="fr-FR"/>
+        </w:rPr>
+      </w:pPr>
+      <w:r>
+        <w:rPr>
+          <w:rFonts w:cstheme="minorHAnsi"/>
+          <w:lang w:val="fr-FR"/>
+        </w:rPr>
+        <w:t>Pour l’indemnité du travail à l’étranger :</w:t>
+      </w:r>
+    </w:p>
+    <w:p>
+      <w:pPr>
+        <w:pStyle w:val="ListParagraph"/>
+        <w:jc w:val="both"/>
+        <w:rPr>
+          <w:rFonts w:cstheme="minorHAnsi"/>
+          <w:lang w:val="fr-FR"/>
+        </w:rPr>
+      </w:pPr>
+      <w:r>
+        <w:rPr>
+          <w:rFonts w:cstheme="minorHAnsi"/>
+          <w:lang w:val="fr-FR"/>
+        </w:rPr>
+        <w:drawing>
+          <wp:inline distT="0" distB="0" distL="0" distR="0" wp14:anchorId="6699860F" wp14:editId="2AB8DCCB">
+            <wp:extent cx="5487166" cy="543001"/>
+            <wp:effectExtent l="0" t="0" r="0" b="9525"/>
+            <wp:docPr id="25" name="Picture 25" descr="A screenshot of a computer&#10;&#10;Description automatically generated with medium confidence"/>
+            <wp:cNvGraphicFramePr>
+              <a:graphicFrameLocks xmlns:a="http://schemas.openxmlformats.org/drawingml/2006/main" noChangeAspect="1"/>
+            </wp:cNvGraphicFramePr>
+            <a:graphic xmlns:a="http://schemas.openxmlformats.org/drawingml/2006/main">
+              <a:graphicData uri="http://schemas.openxmlformats.org/drawingml/2006/picture">
+                <pic:pic xmlns:pic="http://schemas.openxmlformats.org/drawingml/2006/picture">
+                  <pic:nvPicPr>
+                    <pic:cNvPr id="25" name="Picture 25" descr="A screenshot of a computer&#10;&#10;Description automatically generated with medium confidence"/>
+                    <pic:cNvPicPr/>
+                  </pic:nvPicPr>
+                  <pic:blipFill>
+                    <a:blip r:embed="rId21"/>
+                    <a:stretch>
+                      <a:fillRect/>
+                    </a:stretch>
+                  </pic:blipFill>
+                  <pic:spPr>
+                    <a:xfrm>
+                      <a:off x="0" y="0"/>
+                      <a:ext cx="5487166" cy="543001"/>
+                    </a:xfrm>
+                    <a:prstGeom prst="rect">
+                      <a:avLst/>
+                    </a:prstGeom>
+                  </pic:spPr>
+                </pic:pic>
+              </a:graphicData>
+            </a:graphic>
+          </wp:inline>
+        </w:drawing>
+      </w:r>
+    </w:p>
+    <w:p>
+      <w:pPr>
+        <w:jc w:val="both"/>
+        <w:rPr>
+          <w:rFonts w:cstheme="minorHAnsi"/>
+          <w:lang w:val="fr-FR"/>
+        </w:rPr>
+      </w:pPr>
+    </w:p>
+    <w:p>
+      <w:pPr>
+        <w:jc w:val="both"/>
+        <w:rPr>
+          <w:rFonts w:cstheme="minorHAnsi"/>
+          <w:lang w:val="fr-FR"/>
+        </w:rPr>
+      </w:pPr>
+      <w:r>
+        <w:rPr>
+          <w:rFonts w:cstheme="minorHAnsi"/>
+          <w:lang w:val="fr-FR"/>
+        </w:rPr>
+        <w:t>Le programme se termine avec la som</w:t>
+      </w:r>
+      <w:r>
+        <w:rPr>
+          <w:rFonts w:cstheme="minorHAnsi"/>
+          <w:lang w:val="fr-FR"/>
+        </w:rPr>
+        <w:t>me du salaire de base, de la commission et des indemnités.</w:t>
+      </w:r>
     </w:p>
     <w:p>
       <w:pPr>
@@ -2630,7 +3022,7 @@
                     <pic:cNvPicPr/>
                   </pic:nvPicPr>
                   <pic:blipFill>
-                    <a:blip r:embed="rId19"/>
+                    <a:blip r:embed="rId22"/>
                     <a:stretch>
                       <a:fillRect/>
                     </a:stretch>
@@ -2729,7 +3121,7 @@
                     <pic:cNvPicPr/>
                   </pic:nvPicPr>
                   <pic:blipFill>
-                    <a:blip r:embed="rId20"/>
+                    <a:blip r:embed="rId23"/>
                     <a:stretch>
                       <a:fillRect/>
                     </a:stretch>
@@ -2758,15 +3150,6 @@
           <w:lang w:val="fr-FR"/>
         </w:rPr>
       </w:pPr>
-    </w:p>
-    <w:p>
-      <w:pPr>
-        <w:jc w:val="both"/>
-        <w:rPr>
-          <w:rFonts w:cstheme="minorHAnsi"/>
-          <w:lang w:val="fr-FR"/>
-        </w:rPr>
-      </w:pPr>
       <w:r>
         <w:rPr>
           <w:rFonts w:cstheme="minorHAnsi"/>
@@ -2786,23 +3169,18 @@
           <w:rFonts w:cstheme="minorHAnsi"/>
           <w:lang w:val="fr-FR"/>
         </w:rPr>
-        <w:t xml:space="preserve"> la bibliothèque graphique « </w:t>
-      </w:r>
-      <w:r>
-        <w:rPr>
-          <w:rFonts w:ascii="Consolas" w:hAnsi="Consolas" w:cstheme="minorHAnsi"/>
-          <w:i/>
+        <w:t xml:space="preserve"> la bibliothèque graphique </w:t>
+      </w:r>
+      <w:proofErr w:type="spellStart"/>
+      <w:r>
+        <w:rPr>
+          <w:rFonts w:cstheme="minorHAnsi"/>
+          <w:iCs/>
           <w:lang w:val="fr-FR"/>
         </w:rPr>
         <w:t>ez-draw</w:t>
       </w:r>
-      <w:r>
-        <w:rPr>
-          <w:rFonts w:cstheme="minorHAnsi"/>
-          <w:lang w:val="fr-FR"/>
-        </w:rPr>
-        <w:t> »</w:t>
-      </w:r>
+      <w:proofErr w:type="spellEnd"/>
       <w:r>
         <w:rPr>
           <w:rFonts w:cstheme="minorHAnsi"/>
@@ -2831,7 +3209,7 @@
           <w:rFonts w:cstheme="minorHAnsi"/>
           <w:lang w:val="fr-FR"/>
         </w:rPr>
-        <w:t xml:space="preserve">On commence par créer notre première fenêtre « win1 » qui correspond à notre menu pour pouvoir lancer le programme ou l’arrêter., on définit notre taille, le nom de la taille fenêtre puis on lance l’exécution de la fonction « </w:t>
+        <w:t xml:space="preserve">On commence par créer notre première fenêtre </w:t>
       </w:r>
       <w:r>
         <w:rPr>
@@ -2840,6 +3218,36 @@
           <w:iCs/>
           <w:lang w:val="fr-FR"/>
         </w:rPr>
+        <w:t>win1</w:t>
+      </w:r>
+      <w:r>
+        <w:rPr>
+          <w:rFonts w:cstheme="minorHAnsi"/>
+          <w:lang w:val="fr-FR"/>
+        </w:rPr>
+        <w:t xml:space="preserve"> qui correspond à notre menu pour pouvoir lancer le programme ou l’arrêter. </w:t>
+      </w:r>
+      <w:r>
+        <w:rPr>
+          <w:rFonts w:cstheme="minorHAnsi"/>
+          <w:lang w:val="fr-FR"/>
+        </w:rPr>
+        <w:t>O</w:t>
+      </w:r>
+      <w:r>
+        <w:rPr>
+          <w:rFonts w:cstheme="minorHAnsi"/>
+          <w:lang w:val="fr-FR"/>
+        </w:rPr>
+        <w:t xml:space="preserve">n définit notre taille, le nom de la taille fenêtre puis on lance l’exécution de la fonction </w:t>
+      </w:r>
+      <w:r>
+        <w:rPr>
+          <w:rFonts w:ascii="Consolas" w:hAnsi="Consolas" w:cstheme="minorHAnsi"/>
+          <w:i/>
+          <w:iCs/>
+          <w:lang w:val="fr-FR"/>
+        </w:rPr>
         <w:t>win1_on_event</w:t>
       </w:r>
       <w:r>
@@ -2847,7 +3255,7 @@
           <w:rFonts w:cstheme="minorHAnsi"/>
           <w:lang w:val="fr-FR"/>
         </w:rPr>
-        <w:t xml:space="preserve"> » qui comme son nom l’indique permet de lancer des instructions en fonction des évènements </w:t>
+        <w:t xml:space="preserve"> qui comme son nom l’indique permet de lancer des instructions en fonction des évènements </w:t>
       </w:r>
       <w:r>
         <w:rPr>
@@ -2875,26 +3283,144 @@
           <w:rFonts w:cstheme="minorHAnsi"/>
           <w:lang w:val="fr-FR"/>
         </w:rPr>
-        <w:t xml:space="preserve"> ez-draw.</w:t>
-      </w:r>
-    </w:p>
-    <w:p>
-      <w:pPr>
-        <w:jc w:val="both"/>
-        <w:rPr>
-          <w:rFonts w:cstheme="minorHAnsi"/>
-          <w:lang w:val="fr-FR"/>
-        </w:rPr>
-      </w:pPr>
-    </w:p>
-    <w:p>
-      <w:pPr>
-        <w:jc w:val="both"/>
-        <w:rPr>
-          <w:rFonts w:cstheme="minorHAnsi"/>
-          <w:lang w:val="fr-FR"/>
-        </w:rPr>
-      </w:pPr>
+        <w:t xml:space="preserve"> </w:t>
+      </w:r>
+      <w:proofErr w:type="spellStart"/>
+      <w:r>
+        <w:rPr>
+          <w:rFonts w:cstheme="minorHAnsi"/>
+          <w:lang w:val="fr-FR"/>
+        </w:rPr>
+        <w:t>ez-draw</w:t>
+      </w:r>
+      <w:proofErr w:type="spellEnd"/>
+      <w:r>
+        <w:rPr>
+          <w:rFonts w:cstheme="minorHAnsi"/>
+          <w:lang w:val="fr-FR"/>
+        </w:rPr>
+        <w:t>.</w:t>
+      </w:r>
+    </w:p>
+    <w:p>
+      <w:pPr>
+        <w:jc w:val="both"/>
+        <w:rPr>
+          <w:rFonts w:cstheme="minorHAnsi"/>
+          <w:lang w:val="fr-FR"/>
+        </w:rPr>
+      </w:pPr>
+      <w:r>
+        <w:rPr>
+          <w:rFonts w:cstheme="minorHAnsi"/>
+          <w:lang w:val="fr-FR"/>
+        </w:rPr>
+        <w:t>Une fois la fenêtre cré</w:t>
+      </w:r>
+      <w:r>
+        <w:rPr>
+          <w:rFonts w:cstheme="minorHAnsi"/>
+          <w:lang w:val="fr-FR"/>
+        </w:rPr>
+        <w:t>ée</w:t>
+      </w:r>
+      <w:r>
+        <w:rPr>
+          <w:rFonts w:cstheme="minorHAnsi"/>
+          <w:lang w:val="fr-FR"/>
+        </w:rPr>
+        <w:t xml:space="preserve">, l’événement </w:t>
+      </w:r>
+      <w:r>
+        <w:rPr>
+          <w:rFonts w:ascii="Consolas" w:hAnsi="Consolas" w:cstheme="minorHAnsi"/>
+          <w:i/>
+          <w:lang w:val="fr-FR"/>
+        </w:rPr>
+        <w:t>Expose</w:t>
+      </w:r>
+      <w:r>
+        <w:rPr>
+          <w:rFonts w:cstheme="minorHAnsi"/>
+          <w:lang w:val="fr-FR"/>
+        </w:rPr>
+        <w:t xml:space="preserve"> bien récupér</w:t>
+      </w:r>
+      <w:r>
+        <w:rPr>
+          <w:rFonts w:cstheme="minorHAnsi"/>
+          <w:lang w:val="fr-FR"/>
+        </w:rPr>
+        <w:t>é</w:t>
+      </w:r>
+      <w:r>
+        <w:rPr>
+          <w:rFonts w:cstheme="minorHAnsi"/>
+          <w:lang w:val="fr-FR"/>
+        </w:rPr>
+        <w:t xml:space="preserve">, la fonction </w:t>
+      </w:r>
+      <w:proofErr w:type="spellStart"/>
+      <w:r>
+        <w:rPr>
+          <w:rFonts w:ascii="Consolas" w:hAnsi="Consolas" w:cstheme="minorHAnsi"/>
+          <w:i/>
+          <w:iCs/>
+          <w:lang w:val="fr-FR"/>
+        </w:rPr>
+        <w:t>on_</w:t>
+      </w:r>
+      <w:proofErr w:type="gramStart"/>
+      <w:r>
+        <w:rPr>
+          <w:rFonts w:ascii="Consolas" w:hAnsi="Consolas" w:cstheme="minorHAnsi"/>
+          <w:i/>
+          <w:iCs/>
+          <w:lang w:val="fr-FR"/>
+        </w:rPr>
+        <w:t>expose</w:t>
+      </w:r>
+      <w:proofErr w:type="spellEnd"/>
+      <w:r>
+        <w:rPr>
+          <w:rFonts w:ascii="Consolas" w:hAnsi="Consolas" w:cstheme="minorHAnsi"/>
+          <w:i/>
+          <w:iCs/>
+          <w:lang w:val="fr-FR"/>
+        </w:rPr>
+        <w:t>(</w:t>
+      </w:r>
+      <w:proofErr w:type="gramEnd"/>
+      <w:r>
+        <w:rPr>
+          <w:rFonts w:ascii="Consolas" w:hAnsi="Consolas" w:cstheme="minorHAnsi"/>
+          <w:i/>
+          <w:iCs/>
+          <w:lang w:val="fr-FR"/>
+        </w:rPr>
+        <w:t>)</w:t>
+      </w:r>
+      <w:r>
+        <w:rPr>
+          <w:rFonts w:cstheme="minorHAnsi"/>
+          <w:lang w:val="fr-FR"/>
+        </w:rPr>
+        <w:t> est lancée</w:t>
+      </w:r>
+      <w:r>
+        <w:rPr>
+          <w:rFonts w:cstheme="minorHAnsi"/>
+          <w:lang w:val="fr-FR"/>
+        </w:rPr>
+        <w:t>. O</w:t>
+      </w:r>
+      <w:r>
+        <w:rPr>
+          <w:rFonts w:cstheme="minorHAnsi"/>
+          <w:lang w:val="fr-FR"/>
+        </w:rPr>
+        <w:t>n commence par récupérer la taille de la fenêtre créée puis par définir une taille de police pour pouvoir placer les informations nécessaires pour le menu. </w:t>
+      </w:r>
     </w:p>
     <w:p>
       <w:pPr>
@@ -2966,14 +3492,55 @@
                               <w:rPr>
                                 <w:lang w:val="fr-FR"/>
                               </w:rPr>
-                              <w:t>En fonction de l’évènement récupéré, le switch case va exécuter une fonction différente.</w:t>
+                              <w:t xml:space="preserve">En fonction de l’évènement récupéré, le </w:t>
+                            </w:r>
+                            <w:r>
+                              <w:rPr>
+                                <w:rFonts w:ascii="Consolas" w:hAnsi="Consolas"/>
+                                <w:i/>
+                                <w:iCs/>
+                                <w:lang w:val="fr-FR"/>
+                              </w:rPr>
+                              <w:t>switch case</w:t>
+                            </w:r>
+                            <w:r>
+                              <w:rPr>
+                                <w:lang w:val="fr-FR"/>
+                              </w:rPr>
+                              <w:t xml:space="preserve"> va exécuter une fonction différente.</w:t>
                             </w:r>
                             <w:r>
                               <w:rPr>
                                 <w:lang w:val="fr-FR"/>
                               </w:rPr>
                               <w:br/>
-                              <w:t xml:space="preserve">Expose -&gt; </w:t>
+                            </w:r>
+                            <w:r>
+                              <w:rPr>
+                                <w:rFonts w:ascii="Consolas" w:hAnsi="Consolas"/>
+                                <w:i/>
+                                <w:iCs/>
+                                <w:lang w:val="fr-FR"/>
+                              </w:rPr>
+                              <w:t>Expose</w:t>
+                            </w:r>
+                            <w:r>
+                              <w:rPr>
+                                <w:lang w:val="fr-FR"/>
+                              </w:rPr>
+                              <w:t xml:space="preserve"> </w:t>
+                            </w:r>
+                            <w:r>
+                              <w:rPr>
+                                <w:lang w:val="fr-FR"/>
+                              </w:rPr>
+                              <w:sym w:font="Wingdings" w:char="F0E0"/>
+                            </w:r>
+                            <w:r>
+                              <w:rPr>
+                                <w:lang w:val="fr-FR"/>
+                              </w:rPr>
+                              <w:t xml:space="preserve"> </w:t>
                             </w:r>
                             <w:r>
                               <w:rPr>
@@ -2988,17 +3555,52 @@
                                 <w:lang w:val="fr-FR"/>
                               </w:rPr>
                             </w:pPr>
+                            <w:proofErr w:type="spellStart"/>
+                            <w:r>
+                              <w:rPr>
+                                <w:rFonts w:ascii="Consolas" w:hAnsi="Consolas"/>
+                                <w:i/>
+                                <w:iCs/>
+                                <w:lang w:val="fr-FR"/>
+                              </w:rPr>
+                              <w:t>Key</w:t>
+                            </w:r>
+                            <w:r>
+                              <w:rPr>
+                                <w:rFonts w:ascii="Consolas" w:hAnsi="Consolas"/>
+                                <w:i/>
+                                <w:iCs/>
+                                <w:lang w:val="fr-FR"/>
+                              </w:rPr>
+                              <w:t>P</w:t>
+                            </w:r>
+                            <w:r>
+                              <w:rPr>
+                                <w:rFonts w:ascii="Consolas" w:hAnsi="Consolas"/>
+                                <w:i/>
+                                <w:iCs/>
+                                <w:lang w:val="fr-FR"/>
+                              </w:rPr>
+                              <w:t>ress</w:t>
+                            </w:r>
+                            <w:proofErr w:type="spellEnd"/>
                             <w:r>
                               <w:rPr>
                                 <w:lang w:val="fr-FR"/>
                               </w:rPr>
-                              <w:t>Keypress</w:t>
+                              <w:t xml:space="preserve"> </w:t>
                             </w:r>
                             <w:r>
                               <w:rPr>
                                 <w:lang w:val="fr-FR"/>
                               </w:rPr>
-                              <w:t xml:space="preserve"> -&gt; </w:t>
+                              <w:sym w:font="Wingdings" w:char="F0E0"/>
+                            </w:r>
+                            <w:r>
+                              <w:rPr>
+                                <w:lang w:val="fr-FR"/>
+                              </w:rPr>
+                              <w:t xml:space="preserve"> </w:t>
                             </w:r>
                             <w:r>
                               <w:rPr>
@@ -3036,7 +3638,7 @@
                 <v:stroke joinstyle="miter"/>
                 <v:path gradientshapeok="t" o:connecttype="rect"/>
               </v:shapetype>
-              <v:shape id="Zone de texte 2" o:spid="_x0000_s1026" type="#_x0000_t202" style="position:absolute;left:0;text-align:left;margin-left:297pt;margin-top:.55pt;width:228.5pt;height:110.6pt;z-index:251658240;visibility:visible;mso-wrap-style:square;mso-width-percent:0;mso-height-percent:200;mso-wrap-distance-left:9pt;mso-wrap-distance-top:3.6pt;mso-wrap-distance-right:9pt;mso-wrap-distance-bottom:3.6pt;mso-position-horizontal:absolute;mso-position-horizontal-relative:text;mso-position-vertical:absolute;mso-position-vertical-relative:text;mso-width-percent:0;mso-height-percent:200;mso-width-relative:margin;mso-height-relative:margin;v-text-anchor:top" o:gfxdata="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">
+              <v:shape id="Zone de texte 2" o:spid="_x0000_s1026" type="#_x0000_t202" style="position:absolute;left:0;text-align:left;margin-left:297pt;margin-top:.55pt;width:228.5pt;height:110.6pt;z-index:251658240;visibility:visible;mso-wrap-style:square;mso-width-percent:0;mso-height-percent:200;mso-wrap-distance-left:9pt;mso-wrap-distance-top:3.6pt;mso-wrap-distance-right:9pt;mso-wrap-distance-bottom:3.6pt;mso-position-horizontal:absolute;mso-position-horizontal-relative:text;mso-position-vertical:absolute;mso-position-vertical-relative:text;mso-width-percent:0;mso-height-percent:200;mso-width-relative:margin;mso-height-relative:margin;v-text-anchor:top" o:gfxdata="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">
                 <v:textbox style="mso-fit-shape-to-text:t">
                   <w:txbxContent>
                     <w:p>
@@ -3049,14 +3651,55 @@
                         <w:rPr>
                           <w:lang w:val="fr-FR"/>
                         </w:rPr>
-                        <w:t>En fonction de l’évènement récupéré, le switch case va exécuter une fonction différente.</w:t>
+                        <w:t xml:space="preserve">En fonction de l’évènement récupéré, le </w:t>
+                      </w:r>
+                      <w:r>
+                        <w:rPr>
+                          <w:rFonts w:ascii="Consolas" w:hAnsi="Consolas"/>
+                          <w:i/>
+                          <w:iCs/>
+                          <w:lang w:val="fr-FR"/>
+                        </w:rPr>
+                        <w:t>switch case</w:t>
+                      </w:r>
+                      <w:r>
+                        <w:rPr>
+                          <w:lang w:val="fr-FR"/>
+                        </w:rPr>
+                        <w:t xml:space="preserve"> va exécuter une fonction différente.</w:t>
                       </w:r>
                       <w:r>
                         <w:rPr>
                           <w:lang w:val="fr-FR"/>
                         </w:rPr>
                         <w:br/>
-                        <w:t xml:space="preserve">Expose -&gt; </w:t>
+                      </w:r>
+                      <w:r>
+                        <w:rPr>
+                          <w:rFonts w:ascii="Consolas" w:hAnsi="Consolas"/>
+                          <w:i/>
+                          <w:iCs/>
+                          <w:lang w:val="fr-FR"/>
+                        </w:rPr>
+                        <w:t>Expose</w:t>
+                      </w:r>
+                      <w:r>
+                        <w:rPr>
+                          <w:lang w:val="fr-FR"/>
+                        </w:rPr>
+                        <w:t xml:space="preserve"> </w:t>
+                      </w:r>
+                      <w:r>
+                        <w:rPr>
+                          <w:lang w:val="fr-FR"/>
+                        </w:rPr>
+                        <w:sym w:font="Wingdings" w:char="F0E0"/>
+                      </w:r>
+                      <w:r>
+                        <w:rPr>
+                          <w:lang w:val="fr-FR"/>
+                        </w:rPr>
+                        <w:t xml:space="preserve"> </w:t>
                       </w:r>
                       <w:r>
                         <w:rPr>
@@ -3071,17 +3714,52 @@
                           <w:lang w:val="fr-FR"/>
                         </w:rPr>
                       </w:pPr>
+                      <w:proofErr w:type="spellStart"/>
+                      <w:r>
+                        <w:rPr>
+                          <w:rFonts w:ascii="Consolas" w:hAnsi="Consolas"/>
+                          <w:i/>
+                          <w:iCs/>
+                          <w:lang w:val="fr-FR"/>
+                        </w:rPr>
+                        <w:t>Key</w:t>
+                      </w:r>
+                      <w:r>
+                        <w:rPr>
+                          <w:rFonts w:ascii="Consolas" w:hAnsi="Consolas"/>
+                          <w:i/>
+                          <w:iCs/>
+                          <w:lang w:val="fr-FR"/>
+                        </w:rPr>
+                        <w:t>P</w:t>
+                      </w:r>
+                      <w:r>
+                        <w:rPr>
+                          <w:rFonts w:ascii="Consolas" w:hAnsi="Consolas"/>
+                          <w:i/>
+                          <w:iCs/>
+                          <w:lang w:val="fr-FR"/>
+                        </w:rPr>
+                        <w:t>ress</w:t>
+                      </w:r>
+                      <w:proofErr w:type="spellEnd"/>
                       <w:r>
                         <w:rPr>
                           <w:lang w:val="fr-FR"/>
                         </w:rPr>
-                        <w:t>Keypress</w:t>
+                        <w:t xml:space="preserve"> </w:t>
                       </w:r>
                       <w:r>
                         <w:rPr>
                           <w:lang w:val="fr-FR"/>
                         </w:rPr>
-                        <w:t xml:space="preserve"> -&gt; </w:t>
+                        <w:sym w:font="Wingdings" w:char="F0E0"/>
+                      </w:r>
+                      <w:r>
+                        <w:rPr>
+                          <w:lang w:val="fr-FR"/>
+                        </w:rPr>
+                        <w:t xml:space="preserve"> </w:t>
                       </w:r>
                       <w:r>
                         <w:rPr>
@@ -3126,7 +3804,7 @@
                     <pic:cNvPicPr/>
                   </pic:nvPicPr>
                   <pic:blipFill>
-                    <a:blip r:embed="rId21"/>
+                    <a:blip r:embed="rId24"/>
                     <a:stretch>
                       <a:fillRect/>
                     </a:stretch>
@@ -3177,7 +3855,7 @@
                     <pic:cNvPicPr/>
                   </pic:nvPicPr>
                   <pic:blipFill>
-                    <a:blip r:embed="rId22"/>
+                    <a:blip r:embed="rId25"/>
                     <a:stretch>
                       <a:fillRect/>
                     </a:stretch>
@@ -3206,114 +3884,71 @@
           <w:lang w:val="fr-FR"/>
         </w:rPr>
       </w:pPr>
-      <w:r>
-        <w:rPr>
-          <w:rFonts w:cstheme="minorHAnsi"/>
-          <w:lang w:val="fr-FR"/>
-        </w:rPr>
-        <w:t xml:space="preserve">Une fois la </w:t>
-      </w:r>
-      <w:r>
-        <w:rPr>
-          <w:rFonts w:cstheme="minorHAnsi"/>
-          <w:lang w:val="fr-FR"/>
-        </w:rPr>
-        <w:t>fenêtre</w:t>
-      </w:r>
-      <w:r>
-        <w:rPr>
-          <w:rFonts w:cstheme="minorHAnsi"/>
-          <w:lang w:val="fr-FR"/>
-        </w:rPr>
-        <w:t xml:space="preserve"> créer, l’</w:t>
-      </w:r>
-      <w:r>
-        <w:rPr>
-          <w:rFonts w:cstheme="minorHAnsi"/>
-          <w:lang w:val="fr-FR"/>
-        </w:rPr>
-        <w:t>événement</w:t>
-      </w:r>
-      <w:r>
-        <w:rPr>
-          <w:rFonts w:cstheme="minorHAnsi"/>
-          <w:lang w:val="fr-FR"/>
-        </w:rPr>
-        <w:t xml:space="preserve"> « </w:t>
-      </w:r>
-      <w:r>
-        <w:rPr>
-          <w:rFonts w:cstheme="minorHAnsi"/>
+    </w:p>
+    <w:p>
+      <w:pPr>
+        <w:jc w:val="both"/>
+        <w:rPr>
+          <w:rFonts w:cstheme="minorHAnsi"/>
+          <w:lang w:val="fr-FR"/>
+        </w:rPr>
+      </w:pPr>
+      <w:r>
+        <w:rPr>
+          <w:rFonts w:cstheme="minorHAnsi"/>
+          <w:lang w:val="fr-FR"/>
+        </w:rPr>
+        <w:lastRenderedPageBreak/>
+        <w:t xml:space="preserve">Pour le menu il y a 4 combinaisons de touches possibles (avec </w:t>
+      </w:r>
+      <w:proofErr w:type="spellStart"/>
+      <w:r>
+        <w:rPr>
+          <w:rFonts w:cstheme="minorHAnsi"/>
+          <w:lang w:val="fr-FR"/>
+        </w:rPr>
+        <w:t>uppercase</w:t>
+      </w:r>
+      <w:proofErr w:type="spellEnd"/>
+      <w:r>
+        <w:rPr>
+          <w:rFonts w:cstheme="minorHAnsi"/>
+          <w:lang w:val="fr-FR"/>
+        </w:rPr>
+        <w:t xml:space="preserve"> &amp; </w:t>
+      </w:r>
+      <w:proofErr w:type="spellStart"/>
+      <w:r>
+        <w:rPr>
+          <w:rFonts w:cstheme="minorHAnsi"/>
+          <w:lang w:val="fr-FR"/>
+        </w:rPr>
+        <w:t>lowercase</w:t>
+      </w:r>
+      <w:proofErr w:type="spellEnd"/>
+      <w:r>
+        <w:rPr>
+          <w:rFonts w:cstheme="minorHAnsi"/>
+          <w:lang w:val="fr-FR"/>
+        </w:rPr>
+        <w:t>) la touche [A] permet d’exécuter le programme pour cela on n’affiche plus le menu (mais la fenêtre n’est pas détruite pour pouvoir y revenir) et on créer la fenêtre pour afficher la courbe ce qui va en même temps exécuter </w:t>
+      </w:r>
+      <w:r>
+        <w:rPr>
+          <w:rFonts w:ascii="Consolas" w:hAnsi="Consolas" w:cstheme="minorHAnsi"/>
           <w:i/>
-          <w:lang w:val="fr-FR"/>
-        </w:rPr>
-        <w:t>Expose</w:t>
-      </w:r>
-      <w:r>
-        <w:rPr>
-          <w:rFonts w:cstheme="minorHAnsi"/>
-          <w:lang w:val="fr-FR"/>
-        </w:rPr>
-        <w:t xml:space="preserve"> » bien </w:t>
-      </w:r>
-      <w:r>
-        <w:rPr>
-          <w:rFonts w:cstheme="minorHAnsi"/>
-          <w:lang w:val="fr-FR"/>
-        </w:rPr>
-        <w:t>récupérer</w:t>
-      </w:r>
-      <w:r>
-        <w:rPr>
-          <w:rFonts w:cstheme="minorHAnsi"/>
-          <w:lang w:val="fr-FR"/>
-        </w:rPr>
-        <w:t xml:space="preserve">, la fonction « on_expose » est lancée, </w:t>
-      </w:r>
-      <w:r>
-        <w:rPr>
-          <w:rFonts w:cstheme="minorHAnsi"/>
-          <w:lang w:val="fr-FR"/>
-        </w:rPr>
-        <w:t xml:space="preserve">on commence par récupérer la taille de la </w:t>
-      </w:r>
-      <w:r>
-        <w:rPr>
-          <w:rFonts w:cstheme="minorHAnsi"/>
-          <w:lang w:val="fr-FR"/>
-        </w:rPr>
-        <w:t>fenêtre</w:t>
-      </w:r>
-      <w:r>
-        <w:rPr>
-          <w:rFonts w:cstheme="minorHAnsi"/>
-          <w:lang w:val="fr-FR"/>
-        </w:rPr>
-        <w:t xml:space="preserve"> créée puis par définir une taille de police</w:t>
-      </w:r>
-      <w:r>
-        <w:rPr>
-          <w:rFonts w:cstheme="minorHAnsi"/>
-          <w:lang w:val="fr-FR"/>
-        </w:rPr>
-        <w:t xml:space="preserve"> pour pouvoir placer les informations </w:t>
-      </w:r>
-      <w:r>
-        <w:rPr>
-          <w:rFonts w:cstheme="minorHAnsi"/>
-          <w:lang w:val="fr-FR"/>
-        </w:rPr>
-        <w:t>nécessaires pour le menu. </w:t>
-      </w:r>
-    </w:p>
-    <w:p>
-      <w:pPr>
-        <w:jc w:val="both"/>
-        <w:rPr>
-          <w:rFonts w:cstheme="minorHAnsi"/>
-          <w:lang w:val="fr-FR"/>
-        </w:rPr>
-      </w:pPr>
+          <w:iCs/>
+          <w:lang w:val="fr-FR"/>
+        </w:rPr>
+        <w:t>win2_on_event</w:t>
+      </w:r>
+      <w:r>
+        <w:rPr>
+          <w:rFonts w:cstheme="minorHAnsi"/>
+          <w:lang w:val="fr-FR"/>
+        </w:rPr>
+        <w:t>.  La touche [Q] permet simplement de fermer le programme.</w:t>
+      </w:r>
     </w:p>
     <w:p>
       <w:pPr>
@@ -3345,7 +3980,7 @@
                     <pic:cNvPicPr/>
                   </pic:nvPicPr>
                   <pic:blipFill>
-                    <a:blip r:embed="rId23"/>
+                    <a:blip r:embed="rId26"/>
                     <a:stretch>
                       <a:fillRect/>
                     </a:stretch>
@@ -3368,173 +4003,6 @@
     </w:p>
     <w:p>
       <w:pPr>
-        <w:jc w:val="both"/>
-        <w:rPr>
-          <w:rFonts w:cstheme="minorHAnsi"/>
-          <w:lang w:val="fr-FR"/>
-        </w:rPr>
-      </w:pPr>
-    </w:p>
-    <w:p>
-      <w:pPr>
-        <w:jc w:val="both"/>
-        <w:rPr>
-          <w:rFonts w:cstheme="minorHAnsi"/>
-          <w:lang w:val="fr-FR"/>
-        </w:rPr>
-      </w:pPr>
-      <w:r>
-        <w:rPr>
-          <w:rFonts w:cstheme="minorHAnsi"/>
-          <w:lang w:val="fr-FR"/>
-        </w:rPr>
-        <w:t>Pour le menu il y a 4 combinaisons de touches possibles (</w:t>
-      </w:r>
-      <w:r>
-        <w:rPr>
-          <w:rFonts w:cstheme="minorHAnsi"/>
-          <w:lang w:val="fr-FR"/>
-        </w:rPr>
-        <w:t xml:space="preserve">avec </w:t>
-      </w:r>
-      <w:r>
-        <w:rPr>
-          <w:rFonts w:cstheme="minorHAnsi"/>
-          <w:lang w:val="fr-FR"/>
-        </w:rPr>
-        <w:t>uppercase</w:t>
-      </w:r>
-      <w:r>
-        <w:rPr>
-          <w:rFonts w:cstheme="minorHAnsi"/>
-          <w:lang w:val="fr-FR"/>
-        </w:rPr>
-        <w:t xml:space="preserve"> &amp; </w:t>
-      </w:r>
-      <w:r>
-        <w:rPr>
-          <w:rFonts w:cstheme="minorHAnsi"/>
-          <w:lang w:val="fr-FR"/>
-        </w:rPr>
-        <w:t>lowercase)</w:t>
-      </w:r>
-      <w:r>
-        <w:rPr>
-          <w:rFonts w:cstheme="minorHAnsi"/>
-          <w:lang w:val="fr-FR"/>
-        </w:rPr>
-        <w:t xml:space="preserve"> la touche « a » permet d’</w:t>
-      </w:r>
-      <w:r>
-        <w:rPr>
-          <w:rFonts w:cstheme="minorHAnsi"/>
-          <w:lang w:val="fr-FR"/>
-        </w:rPr>
-        <w:t>exécuter</w:t>
-      </w:r>
-      <w:r>
-        <w:rPr>
-          <w:rFonts w:cstheme="minorHAnsi"/>
-          <w:lang w:val="fr-FR"/>
-        </w:rPr>
-        <w:t xml:space="preserve"> le programme pour cela on </w:t>
-      </w:r>
-      <w:r>
-        <w:rPr>
-          <w:rFonts w:cstheme="minorHAnsi"/>
-          <w:lang w:val="fr-FR"/>
-        </w:rPr>
-        <w:t xml:space="preserve">n’affiche plus le menu (mais la </w:t>
-      </w:r>
-      <w:r>
-        <w:rPr>
-          <w:rFonts w:cstheme="minorHAnsi"/>
-          <w:lang w:val="fr-FR"/>
-        </w:rPr>
-        <w:t>fenêtre</w:t>
-      </w:r>
-      <w:r>
-        <w:rPr>
-          <w:rFonts w:cstheme="minorHAnsi"/>
-          <w:lang w:val="fr-FR"/>
-        </w:rPr>
-        <w:t xml:space="preserve"> n’est pas détruite</w:t>
-      </w:r>
-      <w:r>
-        <w:rPr>
-          <w:rFonts w:cstheme="minorHAnsi"/>
-          <w:lang w:val="fr-FR"/>
-        </w:rPr>
-        <w:t xml:space="preserve"> pour pouvoir y revenir</w:t>
-      </w:r>
-      <w:r>
-        <w:rPr>
-          <w:rFonts w:cstheme="minorHAnsi"/>
-          <w:lang w:val="fr-FR"/>
-        </w:rPr>
-        <w:t xml:space="preserve">) et on créer la </w:t>
-      </w:r>
-      <w:r>
-        <w:rPr>
-          <w:rFonts w:cstheme="minorHAnsi"/>
-          <w:lang w:val="fr-FR"/>
-        </w:rPr>
-        <w:t>fenêtre</w:t>
-      </w:r>
-      <w:r>
-        <w:rPr>
-          <w:rFonts w:cstheme="minorHAnsi"/>
-          <w:lang w:val="fr-FR"/>
-        </w:rPr>
-        <w:t xml:space="preserve"> pour afficher la courbe</w:t>
-      </w:r>
-      <w:r>
-        <w:rPr>
-          <w:rFonts w:cstheme="minorHAnsi"/>
-          <w:lang w:val="fr-FR"/>
-        </w:rPr>
-        <w:t xml:space="preserve"> ce qui va en même temps exécuter « </w:t>
-      </w:r>
-      <w:r>
-        <w:rPr>
-          <w:rFonts w:ascii="Consolas" w:hAnsi="Consolas" w:cstheme="minorHAnsi"/>
-          <w:i/>
-          <w:iCs/>
-          <w:lang w:val="fr-FR"/>
-        </w:rPr>
-        <w:t>win2_on_event</w:t>
-      </w:r>
-      <w:r>
-        <w:rPr>
-          <w:rFonts w:cstheme="minorHAnsi"/>
-          <w:lang w:val="fr-FR"/>
-        </w:rPr>
-        <w:t> ».</w:t>
-      </w:r>
-      <w:r>
-        <w:rPr>
-          <w:rFonts w:cstheme="minorHAnsi"/>
-          <w:lang w:val="fr-FR"/>
-        </w:rPr>
-        <w:t xml:space="preserve"> </w:t>
-      </w:r>
-      <w:r>
-        <w:rPr>
-          <w:rFonts w:cstheme="minorHAnsi"/>
-          <w:lang w:val="fr-FR"/>
-        </w:rPr>
-        <w:t xml:space="preserve"> La touche « q » permet simplement de fermer le </w:t>
-      </w:r>
-      <w:r>
-        <w:rPr>
-          <w:rFonts w:cstheme="minorHAnsi"/>
-          <w:lang w:val="fr-FR"/>
-        </w:rPr>
-        <w:t>programme.</w:t>
-      </w:r>
-    </w:p>
-    <w:p>
-      <w:pPr>
         <w:rPr>
           <w:rFonts w:cstheme="minorHAnsi"/>
           <w:lang w:val="fr-FR"/>
@@ -3562,6 +4030,7 @@
           <w:noProof/>
           <w:lang w:val="fr-FR"/>
         </w:rPr>
+        <w:lastRenderedPageBreak/>
         <w:drawing>
           <wp:inline distT="0" distB="0" distL="0" distR="0" wp14:anchorId="3E84A2DC" wp14:editId="0168A5C5">
             <wp:extent cx="4058216" cy="1571844"/>
@@ -3578,7 +4047,7 @@
                     <pic:cNvPicPr/>
                   </pic:nvPicPr>
                   <pic:blipFill>
-                    <a:blip r:embed="rId24"/>
+                    <a:blip r:embed="rId27"/>
                     <a:stretch>
                       <a:fillRect/>
                     </a:stretch>
@@ -3991,7 +4460,7 @@
           </mc:Choice>
           <mc:Fallback>
             <w:pict>
-              <v:shape w14:anchorId="545F9724" id="_x0000_s1027" type="#_x0000_t202" style="position:absolute;left:0;text-align:left;margin-left:345.45pt;margin-top:57.85pt;width:185.9pt;height:203.1pt;z-index:251660291;visibility:visible;mso-wrap-style:square;mso-width-percent:400;mso-height-percent:0;mso-wrap-distance-left:9pt;mso-wrap-distance-top:3.6pt;mso-wrap-distance-right:9pt;mso-wrap-distance-bottom:3.6pt;mso-position-horizontal:absolute;mso-position-horizontal-relative:text;mso-position-vertical:absolute;mso-position-vertical-relative:text;mso-width-percent:400;mso-height-percent:0;mso-width-relative:margin;mso-height-relative:margin;v-text-anchor:top" o:gfxdata="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">
+              <v:shape w14:anchorId="545F9724" id="_x0000_s1027" type="#_x0000_t202" style="position:absolute;left:0;text-align:left;margin-left:345.45pt;margin-top:57.85pt;width:185.9pt;height:203.1pt;z-index:251660291;visibility:visible;mso-wrap-style:square;mso-width-percent:400;mso-height-percent:0;mso-wrap-distance-left:9pt;mso-wrap-distance-top:3.6pt;mso-wrap-distance-right:9pt;mso-wrap-distance-bottom:3.6pt;mso-position-horizontal:absolute;mso-position-horizontal-relative:text;mso-position-vertical:absolute;mso-position-vertical-relative:text;mso-width-percent:400;mso-height-percent:0;mso-width-relative:margin;mso-height-relative:margin;v-text-anchor:top" o:gfxdata="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">
                 <v:textbox>
                   <w:txbxContent>
                     <w:p>
@@ -4153,7 +4622,7 @@
                     <pic:cNvPicPr/>
                   </pic:nvPicPr>
                   <pic:blipFill>
-                    <a:blip r:embed="rId25">
+                    <a:blip r:embed="rId28">
                       <a:extLst>
                         <a:ext uri="{28A0092B-C50C-407E-A947-70E740481C1C}">
                           <a14:useLocalDpi xmlns:a14="http://schemas.microsoft.com/office/drawing/2010/main" val="0"/>
@@ -4209,7 +4678,7 @@
                     <pic:cNvPicPr/>
                   </pic:nvPicPr>
                   <pic:blipFill>
-                    <a:blip r:embed="rId26"/>
+                    <a:blip r:embed="rId29"/>
                     <a:stretch>
                       <a:fillRect/>
                     </a:stretch>
@@ -4404,7 +4873,7 @@
           </mc:Choice>
           <mc:Fallback>
             <w:pict>
-              <v:shape w14:anchorId="0C13D261" id="_x0000_s1028" type="#_x0000_t202" style="position:absolute;left:0;text-align:left;margin-left:0;margin-top:3.4pt;width:178.4pt;height:131.7pt;z-index:-251658237;visibility:visible;mso-wrap-style:square;mso-wrap-distance-left:9pt;mso-wrap-distance-top:0;mso-wrap-distance-right:9pt;mso-wrap-distance-bottom:0;mso-position-horizontal:absolute;mso-position-horizontal-relative:text;mso-position-vertical:absolute;mso-position-vertical-relative:text;v-text-anchor:top" o:gfxdata="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">
+              <v:shape w14:anchorId="0C13D261" id="_x0000_s1028" type="#_x0000_t202" style="position:absolute;left:0;text-align:left;margin-left:0;margin-top:3.4pt;width:178.4pt;height:131.7pt;z-index:-251658237;visibility:visible;mso-wrap-style:square;mso-wrap-distance-left:9pt;mso-wrap-distance-top:0;mso-wrap-distance-right:9pt;mso-wrap-distance-bottom:0;mso-position-horizontal:absolute;mso-position-horizontal-relative:text;mso-position-vertical:absolute;mso-position-vertical-relative:text;v-text-anchor:top" o:gfxdata="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">
                 <v:textbox>
                   <w:txbxContent>
                     <w:p>
@@ -4586,6 +5055,7 @@
           <w:noProof/>
           <w:lang w:val="fr-FR"/>
         </w:rPr>
+        <w:lastRenderedPageBreak/>
         <mc:AlternateContent>
           <mc:Choice Requires="wps">
             <w:drawing>
@@ -4811,7 +5281,7 @@
           </mc:Choice>
           <mc:Fallback>
             <w:pict>
-              <v:shape w14:anchorId="0D6454EC" id="_x0000_s1029" type="#_x0000_t202" style="position:absolute;left:0;text-align:left;margin-left:328.55pt;margin-top:299.35pt;width:199.1pt;height:258.8pt;z-index:251658242;visibility:visible;mso-wrap-style:square;mso-width-percent:0;mso-height-percent:0;mso-wrap-distance-left:9pt;mso-wrap-distance-top:3.6pt;mso-wrap-distance-right:9pt;mso-wrap-distance-bottom:3.6pt;mso-position-horizontal:absolute;mso-position-horizontal-relative:text;mso-position-vertical:absolute;mso-position-vertical-relative:text;mso-width-percent:0;mso-height-percent:0;mso-width-relative:margin;mso-height-relative:margin;v-text-anchor:top" o:gfxdata="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">
+              <v:shape w14:anchorId="0D6454EC" id="_x0000_s1029" type="#_x0000_t202" style="position:absolute;left:0;text-align:left;margin-left:328.55pt;margin-top:299.35pt;width:199.1pt;height:258.8pt;z-index:251658242;visibility:visible;mso-wrap-style:square;mso-width-percent:0;mso-height-percent:0;mso-wrap-distance-left:9pt;mso-wrap-distance-top:3.6pt;mso-wrap-distance-right:9pt;mso-wrap-distance-bottom:3.6pt;mso-position-horizontal:absolute;mso-position-horizontal-relative:text;mso-position-vertical:absolute;mso-position-vertical-relative:text;mso-width-percent:0;mso-height-percent:0;mso-width-relative:margin;mso-height-relative:margin;v-text-anchor:top" o:gfxdata="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">
                 <v:textbox>
                   <w:txbxContent>
                     <w:p>
@@ -5091,7 +5561,7 @@
           </mc:Choice>
           <mc:Fallback>
             <w:pict>
-              <v:shape w14:anchorId="34A08151" id="_x0000_s1030" type="#_x0000_t202" style="position:absolute;left:0;text-align:left;margin-left:341.45pt;margin-top:2.75pt;width:185.9pt;height:110.6pt;z-index:251658241;visibility:visible;mso-wrap-style:square;mso-width-percent:400;mso-height-percent:200;mso-wrap-distance-left:9pt;mso-wrap-distance-top:3.6pt;mso-wrap-distance-right:9pt;mso-wrap-distance-bottom:3.6pt;mso-position-horizontal:absolute;mso-position-horizontal-relative:text;mso-position-vertical:absolute;mso-position-vertical-relative:text;mso-width-percent:400;mso-height-percent:200;mso-width-relative:margin;mso-height-relative:margin;v-text-anchor:top" o:gfxdata="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">
+              <v:shape w14:anchorId="34A08151" id="_x0000_s1030" type="#_x0000_t202" style="position:absolute;left:0;text-align:left;margin-left:341.45pt;margin-top:2.75pt;width:185.9pt;height:110.6pt;z-index:251658241;visibility:visible;mso-wrap-style:square;mso-width-percent:400;mso-height-percent:200;mso-wrap-distance-left:9pt;mso-wrap-distance-top:3.6pt;mso-wrap-distance-right:9pt;mso-wrap-distance-bottom:3.6pt;mso-position-horizontal:absolute;mso-position-horizontal-relative:text;mso-position-vertical:absolute;mso-position-vertical-relative:text;mso-width-percent:400;mso-height-percent:200;mso-width-relative:margin;mso-height-relative:margin;v-text-anchor:top" o:gfxdata="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">
                 <v:textbox style="mso-fit-shape-to-text:t">
                   <w:txbxContent>
                     <w:p>
@@ -5162,7 +5632,7 @@
                     <pic:cNvPicPr/>
                   </pic:nvPicPr>
                   <pic:blipFill>
-                    <a:blip r:embed="rId27"/>
+                    <a:blip r:embed="rId30"/>
                     <a:stretch>
                       <a:fillRect/>
                     </a:stretch>
@@ -5204,7 +5674,7 @@
                     <pic:cNvPicPr/>
                   </pic:nvPicPr>
                   <pic:blipFill>
-                    <a:blip r:embed="rId28"/>
+                    <a:blip r:embed="rId31"/>
                     <a:stretch>
                       <a:fillRect/>
                     </a:stretch>
@@ -5278,6 +5748,7 @@
           <w:noProof/>
           <w:lang w:val="fr-FR"/>
         </w:rPr>
+        <w:lastRenderedPageBreak/>
         <w:drawing>
           <wp:inline distT="0" distB="0" distL="0" distR="0" wp14:anchorId="54FBF37B" wp14:editId="60B8882E">
             <wp:extent cx="2902099" cy="1352620"/>
@@ -5294,7 +5765,7 @@
                     <pic:cNvPicPr/>
                   </pic:nvPicPr>
                   <pic:blipFill>
-                    <a:blip r:embed="rId29"/>
+                    <a:blip r:embed="rId32"/>
                     <a:stretch>
                       <a:fillRect/>
                     </a:stretch>
@@ -5399,7 +5870,7 @@
                     <pic:cNvPicPr/>
                   </pic:nvPicPr>
                   <pic:blipFill>
-                    <a:blip r:embed="rId30"/>
+                    <a:blip r:embed="rId33"/>
                     <a:stretch>
                       <a:fillRect/>
                     </a:stretch>
@@ -6201,6 +6672,118 @@
     </w:lvl>
   </w:abstractNum>
   <w:abstractNum w:abstractNumId="4" w15:restartNumberingAfterBreak="0">
+    <w:nsid w:val="260F50A5"/>
+    <w:multiLevelType w:val="hybridMultilevel"/>
+    <w:tmpl w:val="175204F2"/>
+    <w:lvl w:ilvl="0" w:tplc="337694D4">
+      <w:numFmt w:val="bullet"/>
+      <w:lvlText w:val="-"/>
+      <w:lvlJc w:val="left"/>
+      <w:pPr>
+        <w:ind w:left="720" w:hanging="360"/>
+      </w:pPr>
+      <w:rPr>
+        <w:rFonts w:ascii="Calibri" w:eastAsiaTheme="minorHAnsi" w:hAnsi="Calibri" w:cs="Calibri" w:hint="default"/>
+      </w:rPr>
+    </w:lvl>
+    <w:lvl w:ilvl="1" w:tplc="04090003" w:tentative="1">
+      <w:start w:val="1"/>
+      <w:numFmt w:val="bullet"/>
+      <w:lvlText w:val="o"/>
+      <w:lvlJc w:val="left"/>
+      <w:pPr>
+        <w:ind w:left="1440" w:hanging="360"/>
+      </w:pPr>
+      <w:rPr>
+        <w:rFonts w:ascii="Courier New" w:hAnsi="Courier New" w:cs="Courier New" w:hint="default"/>
+      </w:rPr>
+    </w:lvl>
+    <w:lvl w:ilvl="2" w:tplc="04090005" w:tentative="1">
+      <w:start w:val="1"/>
+      <w:numFmt w:val="bullet"/>
+      <w:lvlText w:val=""/>
+      <w:lvlJc w:val="left"/>
+      <w:pPr>
+        <w:ind w:left="2160" w:hanging="360"/>
+      </w:pPr>
+      <w:rPr>
+        <w:rFonts w:ascii="Wingdings" w:hAnsi="Wingdings" w:hint="default"/>
+      </w:rPr>
+    </w:lvl>
+    <w:lvl w:ilvl="3" w:tplc="04090001" w:tentative="1">
+      <w:start w:val="1"/>
+      <w:numFmt w:val="bullet"/>
+      <w:lvlText w:val=""/>
+      <w:lvlJc w:val="left"/>
+      <w:pPr>
+        <w:ind w:left="2880" w:hanging="360"/>
+      </w:pPr>
+      <w:rPr>
+        <w:rFonts w:ascii="Symbol" w:hAnsi="Symbol" w:hint="default"/>
+      </w:rPr>
+    </w:lvl>
+    <w:lvl w:ilvl="4" w:tplc="04090003" w:tentative="1">
+      <w:start w:val="1"/>
+      <w:numFmt w:val="bullet"/>
+      <w:lvlText w:val="o"/>
+      <w:lvlJc w:val="left"/>
+      <w:pPr>
+        <w:ind w:left="3600" w:hanging="360"/>
+      </w:pPr>
+      <w:rPr>
+        <w:rFonts w:ascii="Courier New" w:hAnsi="Courier New" w:cs="Courier New" w:hint="default"/>
+      </w:rPr>
+    </w:lvl>
+    <w:lvl w:ilvl="5" w:tplc="04090005" w:tentative="1">
+      <w:start w:val="1"/>
+      <w:numFmt w:val="bullet"/>
+      <w:lvlText w:val=""/>
+      <w:lvlJc w:val="left"/>
+      <w:pPr>
+        <w:ind w:left="4320" w:hanging="360"/>
+      </w:pPr>
+      <w:rPr>
+        <w:rFonts w:ascii="Wingdings" w:hAnsi="Wingdings" w:hint="default"/>
+      </w:rPr>
+    </w:lvl>
+    <w:lvl w:ilvl="6" w:tplc="04090001" w:tentative="1">
+      <w:start w:val="1"/>
+      <w:numFmt w:val="bullet"/>
+      <w:lvlText w:val=""/>
+      <w:lvlJc w:val="left"/>
+      <w:pPr>
+        <w:ind w:left="5040" w:hanging="360"/>
+      </w:pPr>
+      <w:rPr>
+        <w:rFonts w:ascii="Symbol" w:hAnsi="Symbol" w:hint="default"/>
+      </w:rPr>
+    </w:lvl>
+    <w:lvl w:ilvl="7" w:tplc="04090003" w:tentative="1">
+      <w:start w:val="1"/>
+      <w:numFmt w:val="bullet"/>
+      <w:lvlText w:val="o"/>
+      <w:lvlJc w:val="left"/>
+      <w:pPr>
+        <w:ind w:left="5760" w:hanging="360"/>
+      </w:pPr>
+      <w:rPr>
+        <w:rFonts w:ascii="Courier New" w:hAnsi="Courier New" w:cs="Courier New" w:hint="default"/>
+      </w:rPr>
+    </w:lvl>
+    <w:lvl w:ilvl="8" w:tplc="04090005" w:tentative="1">
+      <w:start w:val="1"/>
+      <w:numFmt w:val="bullet"/>
+      <w:lvlText w:val=""/>
+      <w:lvlJc w:val="left"/>
+      <w:pPr>
+        <w:ind w:left="6480" w:hanging="360"/>
+      </w:pPr>
+      <w:rPr>
+        <w:rFonts w:ascii="Wingdings" w:hAnsi="Wingdings" w:hint="default"/>
+      </w:rPr>
+    </w:lvl>
+  </w:abstractNum>
+  <w:abstractNum w:abstractNumId="5" w15:restartNumberingAfterBreak="0">
     <w:nsid w:val="300855B1"/>
     <w:multiLevelType w:val="hybridMultilevel"/>
     <w:tmpl w:val="802215DA"/>
@@ -6312,7 +6895,7 @@
       </w:rPr>
     </w:lvl>
   </w:abstractNum>
-  <w:abstractNum w:abstractNumId="5" w15:restartNumberingAfterBreak="0">
+  <w:abstractNum w:abstractNumId="6" w15:restartNumberingAfterBreak="0">
     <w:nsid w:val="329F3B04"/>
     <w:multiLevelType w:val="hybridMultilevel"/>
     <w:tmpl w:val="7E4A63DC"/>
@@ -6425,7 +7008,7 @@
       </w:rPr>
     </w:lvl>
   </w:abstractNum>
-  <w:abstractNum w:abstractNumId="6" w15:restartNumberingAfterBreak="0">
+  <w:abstractNum w:abstractNumId="7" w15:restartNumberingAfterBreak="0">
     <w:nsid w:val="36D7238C"/>
     <w:multiLevelType w:val="hybridMultilevel"/>
     <w:tmpl w:val="D9646E44"/>
@@ -6537,7 +7120,7 @@
       </w:rPr>
     </w:lvl>
   </w:abstractNum>
-  <w:abstractNum w:abstractNumId="7" w15:restartNumberingAfterBreak="0">
+  <w:abstractNum w:abstractNumId="8" w15:restartNumberingAfterBreak="0">
     <w:nsid w:val="37DF26E5"/>
     <w:multiLevelType w:val="hybridMultilevel"/>
     <w:tmpl w:val="AF1EA08A"/>
@@ -6650,7 +7233,7 @@
       </w:rPr>
     </w:lvl>
   </w:abstractNum>
-  <w:abstractNum w:abstractNumId="8" w15:restartNumberingAfterBreak="0">
+  <w:abstractNum w:abstractNumId="9" w15:restartNumberingAfterBreak="0">
     <w:nsid w:val="448B4E1C"/>
     <w:multiLevelType w:val="hybridMultilevel"/>
     <w:tmpl w:val="BA862DD6"/>
@@ -6763,7 +7346,7 @@
       </w:rPr>
     </w:lvl>
   </w:abstractNum>
-  <w:abstractNum w:abstractNumId="9" w15:restartNumberingAfterBreak="0">
+  <w:abstractNum w:abstractNumId="10" w15:restartNumberingAfterBreak="0">
     <w:nsid w:val="47A84511"/>
     <w:multiLevelType w:val="hybridMultilevel"/>
     <w:tmpl w:val="A5DC84B2"/>
@@ -6876,7 +7459,7 @@
       </w:rPr>
     </w:lvl>
   </w:abstractNum>
-  <w:abstractNum w:abstractNumId="10" w15:restartNumberingAfterBreak="0">
+  <w:abstractNum w:abstractNumId="11" w15:restartNumberingAfterBreak="0">
     <w:nsid w:val="4F3B5263"/>
     <w:multiLevelType w:val="hybridMultilevel"/>
     <w:tmpl w:val="B560A42C"/>
@@ -6989,7 +7572,7 @@
       </w:rPr>
     </w:lvl>
   </w:abstractNum>
-  <w:abstractNum w:abstractNumId="11" w15:restartNumberingAfterBreak="0">
+  <w:abstractNum w:abstractNumId="12" w15:restartNumberingAfterBreak="0">
     <w:nsid w:val="5AD156A3"/>
     <w:multiLevelType w:val="hybridMultilevel"/>
     <w:tmpl w:val="F3F20A38"/>
@@ -7101,7 +7684,7 @@
       </w:rPr>
     </w:lvl>
   </w:abstractNum>
-  <w:abstractNum w:abstractNumId="12" w15:restartNumberingAfterBreak="0">
+  <w:abstractNum w:abstractNumId="13" w15:restartNumberingAfterBreak="0">
     <w:nsid w:val="76086CDF"/>
     <w:multiLevelType w:val="hybridMultilevel"/>
     <w:tmpl w:val="39F008B6"/>
@@ -7214,10 +7797,10 @@
     </w:lvl>
   </w:abstractNum>
   <w:num w:numId="1">
-    <w:abstractNumId w:val="4"/>
+    <w:abstractNumId w:val="5"/>
   </w:num>
   <w:num w:numId="2">
-    <w:abstractNumId w:val="11"/>
+    <w:abstractNumId w:val="12"/>
   </w:num>
   <w:num w:numId="3">
     <w:abstractNumId w:val="1"/>
@@ -7226,31 +7809,34 @@
     <w:abstractNumId w:val="2"/>
   </w:num>
   <w:num w:numId="5">
+    <w:abstractNumId w:val="11"/>
+  </w:num>
+  <w:num w:numId="6">
     <w:abstractNumId w:val="10"/>
   </w:num>
-  <w:num w:numId="6">
-    <w:abstractNumId w:val="9"/>
-  </w:num>
   <w:num w:numId="7">
-    <w:abstractNumId w:val="5"/>
+    <w:abstractNumId w:val="6"/>
   </w:num>
   <w:num w:numId="8">
-    <w:abstractNumId w:val="6"/>
+    <w:abstractNumId w:val="7"/>
   </w:num>
   <w:num w:numId="9">
-    <w:abstractNumId w:val="12"/>
+    <w:abstractNumId w:val="13"/>
   </w:num>
   <w:num w:numId="10">
     <w:abstractNumId w:val="3"/>
   </w:num>
   <w:num w:numId="11">
-    <w:abstractNumId w:val="8"/>
+    <w:abstractNumId w:val="9"/>
   </w:num>
   <w:num w:numId="12">
-    <w:abstractNumId w:val="7"/>
+    <w:abstractNumId w:val="8"/>
   </w:num>
   <w:num w:numId="13">
     <w:abstractNumId w:val="0"/>
+  </w:num>
+  <w:num w:numId="14">
+    <w:abstractNumId w:val="4"/>
   </w:num>
 </w:numbering>
 </file>
@@ -8138,10 +8724,6 @@
 </file>
 
 <file path=customXml/item1.xml><?xml version="1.0" encoding="utf-8"?>
-<b:Sources xmlns:b="http://schemas.openxmlformats.org/officeDocument/2006/bibliography" xmlns="http://schemas.openxmlformats.org/officeDocument/2006/bibliography" SelectedStyle="\APASixthEditionOfficeOnline.xsl" StyleName="APA" Version="6"/>
-</file>
-
-<file path=customXml/item2.xml><?xml version="1.0" encoding="utf-8"?>
 <ct:contentTypeSchema xmlns:ct="http://schemas.microsoft.com/office/2006/metadata/contentType" xmlns:ma="http://schemas.microsoft.com/office/2006/metadata/properties/metaAttributes" ct:_="" ma:_="" ma:contentTypeName="Document" ma:contentTypeID="0x010100F7BACA9AC2B5BB4CB61CD4D6919FD97D" ma:contentTypeVersion="2" ma:contentTypeDescription="Crée un document." ma:contentTypeScope="" ma:versionID="7e1b2dc6102c7d804b78edf7f6740816">
   <xsd:schema xmlns:xsd="http://www.w3.org/2001/XMLSchema" xmlns:xs="http://www.w3.org/2001/XMLSchema" xmlns:p="http://schemas.microsoft.com/office/2006/metadata/properties" xmlns:ns3="e8df9dea-8472-46cb-b321-5eb0216e9202" targetNamespace="http://schemas.microsoft.com/office/2006/metadata/properties" ma:root="true" ma:fieldsID="0224cbf7c2171e8c32357fc6846ee50e" ns3:_="">
     <xsd:import namespace="e8df9dea-8472-46cb-b321-5eb0216e9202"/>
@@ -8273,7 +8855,17 @@
 </ct:contentTypeSchema>
 </file>
 
+<file path=customXml/item2.xml><?xml version="1.0" encoding="utf-8"?>
+<b:Sources xmlns:b="http://schemas.openxmlformats.org/officeDocument/2006/bibliography" xmlns="http://schemas.openxmlformats.org/officeDocument/2006/bibliography" SelectedStyle="\APASixthEditionOfficeOnline.xsl" StyleName="APA" Version="6"/>
+</file>
+
 <file path=customXml/item3.xml><?xml version="1.0" encoding="utf-8"?>
+<p:properties xmlns:p="http://schemas.microsoft.com/office/2006/metadata/properties" xmlns:xsi="http://www.w3.org/2001/XMLSchema-instance" xmlns:pc="http://schemas.microsoft.com/office/infopath/2007/PartnerControls">
+  <documentManagement/>
+</p:properties>
+</file>
+
+<file path=customXml/item4.xml><?xml version="1.0" encoding="utf-8"?>
 <?mso-contentType ?>
 <FormTemplates xmlns="http://schemas.microsoft.com/sharepoint/v3/contenttype/forms">
   <Display>DocumentLibraryForm</Display>
@@ -8282,21 +8874,7 @@
 </FormTemplates>
 </file>
 
-<file path=customXml/item4.xml><?xml version="1.0" encoding="utf-8"?>
-<p:properties xmlns:p="http://schemas.microsoft.com/office/2006/metadata/properties" xmlns:xsi="http://www.w3.org/2001/XMLSchema-instance" xmlns:pc="http://schemas.microsoft.com/office/infopath/2007/PartnerControls">
-  <documentManagement/>
-</p:properties>
-</file>
-
 <file path=customXml/itemProps1.xml><?xml version="1.0" encoding="utf-8"?>
-<ds:datastoreItem xmlns:ds="http://schemas.openxmlformats.org/officeDocument/2006/customXml" ds:itemID="{1799F863-4C01-42BB-A3E5-E5F0184817D1}">
-  <ds:schemaRefs>
-    <ds:schemaRef ds:uri="http://schemas.openxmlformats.org/officeDocument/2006/bibliography"/>
-  </ds:schemaRefs>
-</ds:datastoreItem>
-</file>
-
-<file path=customXml/itemProps2.xml><?xml version="1.0" encoding="utf-8"?>
 <ds:datastoreItem xmlns:ds="http://schemas.openxmlformats.org/officeDocument/2006/customXml" ds:itemID="{802BACB1-32E2-4153-9FED-6D3FD90FECD2}">
   <ds:schemaRefs>
     <ds:schemaRef ds:uri="http://schemas.microsoft.com/office/2006/metadata/contentType"/>
@@ -8314,26 +8892,27 @@
 </ds:datastoreItem>
 </file>
 
+<file path=customXml/itemProps2.xml><?xml version="1.0" encoding="utf-8"?>
+<ds:datastoreItem xmlns:ds="http://schemas.openxmlformats.org/officeDocument/2006/customXml" ds:itemID="{1799F863-4C01-42BB-A3E5-E5F0184817D1}">
+  <ds:schemaRefs>
+    <ds:schemaRef ds:uri="http://schemas.openxmlformats.org/officeDocument/2006/bibliography"/>
+  </ds:schemaRefs>
+</ds:datastoreItem>
+</file>
+
 <file path=customXml/itemProps3.xml><?xml version="1.0" encoding="utf-8"?>
+<ds:datastoreItem xmlns:ds="http://schemas.openxmlformats.org/officeDocument/2006/customXml" ds:itemID="{CD078AEA-2615-43D9-A477-03ABB9CCC7B2}">
+  <ds:schemaRefs>
+    <ds:schemaRef ds:uri="http://schemas.microsoft.com/office/2006/metadata/properties"/>
+    <ds:schemaRef ds:uri="http://schemas.microsoft.com/office/infopath/2007/PartnerControls"/>
+  </ds:schemaRefs>
+</ds:datastoreItem>
+</file>
+
+<file path=customXml/itemProps4.xml><?xml version="1.0" encoding="utf-8"?>
 <ds:datastoreItem xmlns:ds="http://schemas.openxmlformats.org/officeDocument/2006/customXml" ds:itemID="{E9142ECA-FF27-4988-A80C-9A23C5A047CC}">
   <ds:schemaRefs>
     <ds:schemaRef ds:uri="http://schemas.microsoft.com/sharepoint/v3/contenttype/forms"/>
   </ds:schemaRefs>
 </ds:datastoreItem>
-</file>
-
-<file path=customXml/itemProps4.xml><?xml version="1.0" encoding="utf-8"?>
-<ds:datastoreItem xmlns:ds="http://schemas.openxmlformats.org/officeDocument/2006/customXml" ds:itemID="{CD078AEA-2615-43D9-A477-03ABB9CCC7B2}">
-  <ds:schemaRefs>
-    <ds:schemaRef ds:uri="http://purl.org/dc/dcmitype/"/>
-    <ds:schemaRef ds:uri="http://schemas.microsoft.com/office/2006/documentManagement/types"/>
-    <ds:schemaRef ds:uri="http://schemas.microsoft.com/office/2006/metadata/properties"/>
-    <ds:schemaRef ds:uri="http://www.w3.org/XML/1998/namespace"/>
-    <ds:schemaRef ds:uri="http://schemas.microsoft.com/office/infopath/2007/PartnerControls"/>
-    <ds:schemaRef ds:uri="http://purl.org/dc/elements/1.1/"/>
-    <ds:schemaRef ds:uri="http://schemas.openxmlformats.org/package/2006/metadata/core-properties"/>
-    <ds:schemaRef ds:uri="e8df9dea-8472-46cb-b321-5eb0216e9202"/>
-    <ds:schemaRef ds:uri="http://purl.org/dc/terms/"/>
-  </ds:schemaRefs>
-</ds:datastoreItem>
 </file>
</xml_diff>